<commit_message>
Segundo comit del proyecto
</commit_message>
<xml_diff>
--- a/Especccificacionnes para cada base  de datos.docx
+++ b/Especccificacionnes para cada base  de datos.docx
@@ -36,19 +36,23 @@
             <w:tcW w:w="2207" w:type="dxa"/>
           </w:tcPr>
           <w:p>
+            <w:proofErr w:type="spellStart"/>
             <w:r>
               <w:t>ScienceDirect</w:t>
             </w:r>
-          </w:p>
-        </w:tc>
-        <w:tc>
-          <w:tcPr>
-            <w:tcW w:w="2207" w:type="dxa"/>
-          </w:tcPr>
-          <w:p>
+            <w:proofErr w:type="spellEnd"/>
+          </w:p>
+        </w:tc>
+        <w:tc>
+          <w:tcPr>
+            <w:tcW w:w="2207" w:type="dxa"/>
+          </w:tcPr>
+          <w:p>
+            <w:proofErr w:type="spellStart"/>
             <w:r>
               <w:t>Scopus</w:t>
             </w:r>
+            <w:proofErr w:type="spellEnd"/>
           </w:p>
         </w:tc>
       </w:tr>
@@ -68,12 +72,28 @@
             <w:tcW w:w="2207" w:type="dxa"/>
           </w:tcPr>
           <w:p>
-            <w:r>
-              <w:rPr>
-                <w:highlight w:val="yellow"/>
-              </w:rPr>
-              <w:t>Document Title</w:t>
-            </w:r>
+            <w:proofErr w:type="spellStart"/>
+            <w:r>
+              <w:rPr>
+                <w:highlight w:val="yellow"/>
+              </w:rPr>
+              <w:t>Document</w:t>
+            </w:r>
+            <w:proofErr w:type="spellEnd"/>
+            <w:r>
+              <w:rPr>
+                <w:highlight w:val="yellow"/>
+              </w:rPr>
+              <w:t xml:space="preserve"> </w:t>
+            </w:r>
+            <w:proofErr w:type="spellStart"/>
+            <w:r>
+              <w:rPr>
+                <w:highlight w:val="yellow"/>
+              </w:rPr>
+              <w:t>Title</w:t>
+            </w:r>
+            <w:proofErr w:type="spellEnd"/>
           </w:p>
         </w:tc>
         <w:tc>
@@ -86,12 +106,14 @@
                 <w:highlight w:val="yellow"/>
               </w:rPr>
             </w:pPr>
+            <w:proofErr w:type="spellStart"/>
             <w:r>
               <w:rPr>
                 <w:highlight w:val="yellow"/>
               </w:rPr>
               <w:t>title</w:t>
             </w:r>
+            <w:proofErr w:type="spellEnd"/>
           </w:p>
         </w:tc>
         <w:tc>
@@ -104,12 +126,14 @@
                 <w:highlight w:val="yellow"/>
               </w:rPr>
             </w:pPr>
+            <w:proofErr w:type="spellStart"/>
             <w:r>
               <w:rPr>
                 <w:highlight w:val="yellow"/>
               </w:rPr>
               <w:t>Title</w:t>
             </w:r>
+            <w:proofErr w:type="spellEnd"/>
           </w:p>
         </w:tc>
       </w:tr>
@@ -129,14 +153,21 @@
             <w:tcW w:w="2207" w:type="dxa"/>
           </w:tcPr>
           <w:p>
+            <w:proofErr w:type="spellStart"/>
+            <w:proofErr w:type="gramStart"/>
             <w:r>
               <w:rPr>
                 <w:highlight w:val="yellow"/>
               </w:rPr>
               <w:t>Authors</w:t>
             </w:r>
-            <w:r>
-              <w:t>(Escoger el primero)</w:t>
+            <w:proofErr w:type="spellEnd"/>
+            <w:r>
+              <w:t>(</w:t>
+            </w:r>
+            <w:proofErr w:type="gramEnd"/>
+            <w:r>
+              <w:t>Escoger el primero)</w:t>
             </w:r>
             <w:r>
               <w:t>;</w:t>
@@ -153,14 +184,21 @@
                 <w:highlight w:val="yellow"/>
               </w:rPr>
             </w:pPr>
+            <w:proofErr w:type="spellStart"/>
+            <w:proofErr w:type="gramStart"/>
             <w:r>
               <w:rPr>
                 <w:highlight w:val="yellow"/>
               </w:rPr>
               <w:t>author</w:t>
             </w:r>
-            <w:r>
-              <w:t>(Escoger el primero)</w:t>
+            <w:proofErr w:type="spellEnd"/>
+            <w:r>
+              <w:t>(</w:t>
+            </w:r>
+            <w:proofErr w:type="gramEnd"/>
+            <w:r>
+              <w:t>Escoger el primero)</w:t>
             </w:r>
             <w:r>
               <w:t xml:space="preserve"> and</w:t>
@@ -177,14 +215,21 @@
                 <w:highlight w:val="yellow"/>
               </w:rPr>
             </w:pPr>
+            <w:proofErr w:type="spellStart"/>
+            <w:proofErr w:type="gramStart"/>
             <w:r>
               <w:rPr>
                 <w:highlight w:val="yellow"/>
               </w:rPr>
               <w:t>Authors</w:t>
             </w:r>
-            <w:r>
-              <w:t>(Escoger el primero)</w:t>
+            <w:proofErr w:type="spellEnd"/>
+            <w:r>
+              <w:t>(</w:t>
+            </w:r>
+            <w:proofErr w:type="gramEnd"/>
+            <w:r>
+              <w:t>Escoger el primero)</w:t>
             </w:r>
             <w:r>
               <w:t>;</w:t>
@@ -208,12 +253,28 @@
             <w:tcW w:w="2207" w:type="dxa"/>
           </w:tcPr>
           <w:p>
-            <w:r>
-              <w:rPr>
-                <w:highlight w:val="yellow"/>
-              </w:rPr>
-              <w:t>Publication Year</w:t>
-            </w:r>
+            <w:proofErr w:type="spellStart"/>
+            <w:r>
+              <w:rPr>
+                <w:highlight w:val="yellow"/>
+              </w:rPr>
+              <w:t>Publication</w:t>
+            </w:r>
+            <w:proofErr w:type="spellEnd"/>
+            <w:r>
+              <w:rPr>
+                <w:highlight w:val="yellow"/>
+              </w:rPr>
+              <w:t xml:space="preserve"> </w:t>
+            </w:r>
+            <w:proofErr w:type="spellStart"/>
+            <w:r>
+              <w:rPr>
+                <w:highlight w:val="yellow"/>
+              </w:rPr>
+              <w:t>Year</w:t>
+            </w:r>
+            <w:proofErr w:type="spellEnd"/>
           </w:p>
         </w:tc>
         <w:tc>
@@ -226,12 +287,14 @@
                 <w:highlight w:val="yellow"/>
               </w:rPr>
             </w:pPr>
+            <w:proofErr w:type="spellStart"/>
             <w:r>
               <w:rPr>
                 <w:highlight w:val="yellow"/>
               </w:rPr>
               <w:t>year</w:t>
             </w:r>
+            <w:proofErr w:type="spellEnd"/>
           </w:p>
         </w:tc>
         <w:tc>
@@ -244,12 +307,14 @@
                 <w:highlight w:val="yellow"/>
               </w:rPr>
             </w:pPr>
+            <w:proofErr w:type="spellStart"/>
             <w:r>
               <w:rPr>
                 <w:highlight w:val="yellow"/>
               </w:rPr>
               <w:t>Year</w:t>
             </w:r>
+            <w:proofErr w:type="spellEnd"/>
           </w:p>
         </w:tc>
       </w:tr>
@@ -274,18 +339,34 @@
                 <w:highlight w:val="yellow"/>
               </w:rPr>
             </w:pPr>
-            <w:r>
-              <w:rPr>
-                <w:highlight w:val="yellow"/>
-              </w:rPr>
-              <w:t>Document Identifier</w:t>
-            </w:r>
+            <w:proofErr w:type="spellStart"/>
+            <w:r>
+              <w:rPr>
+                <w:highlight w:val="yellow"/>
+              </w:rPr>
+              <w:t>Document</w:t>
+            </w:r>
+            <w:proofErr w:type="spellEnd"/>
             <w:r>
               <w:rPr>
                 <w:highlight w:val="yellow"/>
               </w:rPr>
               <w:t xml:space="preserve"> </w:t>
             </w:r>
+            <w:proofErr w:type="spellStart"/>
+            <w:r>
+              <w:rPr>
+                <w:highlight w:val="yellow"/>
+              </w:rPr>
+              <w:t>Identifier</w:t>
+            </w:r>
+            <w:proofErr w:type="spellEnd"/>
+            <w:r>
+              <w:rPr>
+                <w:highlight w:val="yellow"/>
+              </w:rPr>
+              <w:t xml:space="preserve"> </w:t>
+            </w:r>
             <w:r>
               <w:t>Hay que quitar el IEEE</w:t>
             </w:r>
@@ -302,12 +383,28 @@
             <w:tcW w:w="2207" w:type="dxa"/>
           </w:tcPr>
           <w:p>
-            <w:r>
-              <w:rPr>
-                <w:highlight w:val="yellow"/>
-              </w:rPr>
-              <w:t>Document Type</w:t>
-            </w:r>
+            <w:proofErr w:type="spellStart"/>
+            <w:r>
+              <w:rPr>
+                <w:highlight w:val="yellow"/>
+              </w:rPr>
+              <w:t>Document</w:t>
+            </w:r>
+            <w:proofErr w:type="spellEnd"/>
+            <w:r>
+              <w:rPr>
+                <w:highlight w:val="yellow"/>
+              </w:rPr>
+              <w:t xml:space="preserve"> </w:t>
+            </w:r>
+            <w:proofErr w:type="spellStart"/>
+            <w:r>
+              <w:rPr>
+                <w:highlight w:val="yellow"/>
+              </w:rPr>
+              <w:t>Type</w:t>
+            </w:r>
+            <w:proofErr w:type="spellEnd"/>
           </w:p>
         </w:tc>
       </w:tr>
@@ -327,12 +424,28 @@
             <w:tcW w:w="2207" w:type="dxa"/>
           </w:tcPr>
           <w:p>
-            <w:r>
-              <w:rPr>
-                <w:highlight w:val="yellow"/>
-              </w:rPr>
-              <w:t>Author Affiliations</w:t>
-            </w:r>
+            <w:proofErr w:type="spellStart"/>
+            <w:r>
+              <w:rPr>
+                <w:highlight w:val="yellow"/>
+              </w:rPr>
+              <w:t>Author</w:t>
+            </w:r>
+            <w:proofErr w:type="spellEnd"/>
+            <w:r>
+              <w:rPr>
+                <w:highlight w:val="yellow"/>
+              </w:rPr>
+              <w:t xml:space="preserve"> </w:t>
+            </w:r>
+            <w:proofErr w:type="spellStart"/>
+            <w:r>
+              <w:rPr>
+                <w:highlight w:val="yellow"/>
+              </w:rPr>
+              <w:t>Affiliations</w:t>
+            </w:r>
+            <w:proofErr w:type="spellEnd"/>
           </w:p>
         </w:tc>
         <w:tc>
@@ -346,11 +459,19 @@
             <w:tcW w:w="2207" w:type="dxa"/>
           </w:tcPr>
           <w:p>
-            <w:r>
-              <w:rPr>
-                <w:highlight w:val="yellow"/>
-              </w:rPr>
-              <w:t xml:space="preserve">Affiliations </w:t>
+            <w:proofErr w:type="spellStart"/>
+            <w:r>
+              <w:rPr>
+                <w:highlight w:val="yellow"/>
+              </w:rPr>
+              <w:t>Affiliations</w:t>
+            </w:r>
+            <w:proofErr w:type="spellEnd"/>
+            <w:r>
+              <w:rPr>
+                <w:highlight w:val="yellow"/>
+              </w:rPr>
+              <w:t xml:space="preserve"> </w:t>
             </w:r>
             <w:r>
               <w:t>se separan por;</w:t>
@@ -364,35 +485,58 @@
             <w:tcW w:w="2207" w:type="dxa"/>
           </w:tcPr>
           <w:p>
-            <w:r>
-              <w:t>Journal(revista)</w:t>
-            </w:r>
-          </w:p>
-        </w:tc>
-        <w:tc>
-          <w:tcPr>
-            <w:tcW w:w="2207" w:type="dxa"/>
-          </w:tcPr>
-          <w:p>
-            <w:r>
-              <w:rPr>
-                <w:highlight w:val="yellow"/>
-              </w:rPr>
-              <w:t>Publication Title</w:t>
-            </w:r>
-          </w:p>
-        </w:tc>
-        <w:tc>
-          <w:tcPr>
-            <w:tcW w:w="2207" w:type="dxa"/>
-          </w:tcPr>
-          <w:p>
+            <w:proofErr w:type="spellStart"/>
+            <w:r>
+              <w:t>Journal</w:t>
+            </w:r>
+            <w:proofErr w:type="spellEnd"/>
+            <w:r>
+              <w:t>(revista)</w:t>
+            </w:r>
+          </w:p>
+        </w:tc>
+        <w:tc>
+          <w:tcPr>
+            <w:tcW w:w="2207" w:type="dxa"/>
+          </w:tcPr>
+          <w:p>
+            <w:proofErr w:type="spellStart"/>
+            <w:r>
+              <w:rPr>
+                <w:highlight w:val="yellow"/>
+              </w:rPr>
+              <w:t>Publication</w:t>
+            </w:r>
+            <w:proofErr w:type="spellEnd"/>
+            <w:r>
+              <w:rPr>
+                <w:highlight w:val="yellow"/>
+              </w:rPr>
+              <w:t xml:space="preserve"> </w:t>
+            </w:r>
+            <w:proofErr w:type="spellStart"/>
+            <w:r>
+              <w:rPr>
+                <w:highlight w:val="yellow"/>
+              </w:rPr>
+              <w:t>Title</w:t>
+            </w:r>
+            <w:proofErr w:type="spellEnd"/>
+          </w:p>
+        </w:tc>
+        <w:tc>
+          <w:tcPr>
+            <w:tcW w:w="2207" w:type="dxa"/>
+          </w:tcPr>
+          <w:p>
+            <w:proofErr w:type="spellStart"/>
             <w:r>
               <w:rPr>
                 <w:highlight w:val="yellow"/>
               </w:rPr>
               <w:t>journal</w:t>
             </w:r>
+            <w:proofErr w:type="spellEnd"/>
           </w:p>
         </w:tc>
         <w:tc>
@@ -405,12 +549,28 @@
                 <w:highlight w:val="yellow"/>
               </w:rPr>
             </w:pPr>
-            <w:r>
-              <w:rPr>
-                <w:highlight w:val="yellow"/>
-              </w:rPr>
-              <w:t>Source title</w:t>
-            </w:r>
+            <w:proofErr w:type="spellStart"/>
+            <w:r>
+              <w:rPr>
+                <w:highlight w:val="yellow"/>
+              </w:rPr>
+              <w:t>Source</w:t>
+            </w:r>
+            <w:proofErr w:type="spellEnd"/>
+            <w:r>
+              <w:rPr>
+                <w:highlight w:val="yellow"/>
+              </w:rPr>
+              <w:t xml:space="preserve"> </w:t>
+            </w:r>
+            <w:proofErr w:type="spellStart"/>
+            <w:r>
+              <w:rPr>
+                <w:highlight w:val="yellow"/>
+              </w:rPr>
+              <w:t>title</w:t>
+            </w:r>
+            <w:proofErr w:type="spellEnd"/>
           </w:p>
         </w:tc>
       </w:tr>
@@ -517,12 +677,42 @@
             <w:tcW w:w="2207" w:type="dxa"/>
           </w:tcPr>
           <w:p>
-            <w:r>
-              <w:rPr>
-                <w:highlight w:val="yellow"/>
-              </w:rPr>
-              <w:t>Article Citation Count</w:t>
-            </w:r>
+            <w:proofErr w:type="spellStart"/>
+            <w:r>
+              <w:rPr>
+                <w:highlight w:val="yellow"/>
+              </w:rPr>
+              <w:t>Article</w:t>
+            </w:r>
+            <w:proofErr w:type="spellEnd"/>
+            <w:r>
+              <w:rPr>
+                <w:highlight w:val="yellow"/>
+              </w:rPr>
+              <w:t xml:space="preserve"> </w:t>
+            </w:r>
+            <w:proofErr w:type="spellStart"/>
+            <w:r>
+              <w:rPr>
+                <w:highlight w:val="yellow"/>
+              </w:rPr>
+              <w:t>Citation</w:t>
+            </w:r>
+            <w:proofErr w:type="spellEnd"/>
+            <w:r>
+              <w:rPr>
+                <w:highlight w:val="yellow"/>
+              </w:rPr>
+              <w:t xml:space="preserve"> </w:t>
+            </w:r>
+            <w:proofErr w:type="spellStart"/>
+            <w:r>
+              <w:rPr>
+                <w:highlight w:val="yellow"/>
+              </w:rPr>
+              <w:t>Count</w:t>
+            </w:r>
+            <w:proofErr w:type="spellEnd"/>
           </w:p>
         </w:tc>
         <w:tc>
@@ -541,12 +731,28 @@
                 <w:highlight w:val="yellow"/>
               </w:rPr>
             </w:pPr>
-            <w:r>
-              <w:rPr>
-                <w:highlight w:val="yellow"/>
-              </w:rPr>
-              <w:t>Cited by</w:t>
-            </w:r>
+            <w:proofErr w:type="spellStart"/>
+            <w:r>
+              <w:rPr>
+                <w:highlight w:val="yellow"/>
+              </w:rPr>
+              <w:t>Cited</w:t>
+            </w:r>
+            <w:proofErr w:type="spellEnd"/>
+            <w:r>
+              <w:rPr>
+                <w:highlight w:val="yellow"/>
+              </w:rPr>
+              <w:t xml:space="preserve"> </w:t>
+            </w:r>
+            <w:proofErr w:type="spellStart"/>
+            <w:r>
+              <w:rPr>
+                <w:highlight w:val="yellow"/>
+              </w:rPr>
+              <w:t>by</w:t>
+            </w:r>
+            <w:proofErr w:type="spellEnd"/>
           </w:p>
         </w:tc>
       </w:tr>
@@ -571,12 +777,14 @@
                 <w:highlight w:val="yellow"/>
               </w:rPr>
             </w:pPr>
+            <w:proofErr w:type="spellStart"/>
             <w:r>
               <w:rPr>
                 <w:highlight w:val="yellow"/>
               </w:rPr>
               <w:t>Abstract</w:t>
             </w:r>
+            <w:proofErr w:type="spellEnd"/>
           </w:p>
         </w:tc>
         <w:tc>
@@ -589,12 +797,14 @@
                 <w:highlight w:val="yellow"/>
               </w:rPr>
             </w:pPr>
+            <w:proofErr w:type="spellStart"/>
             <w:r>
               <w:rPr>
                 <w:highlight w:val="yellow"/>
               </w:rPr>
               <w:t>abstract</w:t>
             </w:r>
+            <w:proofErr w:type="spellEnd"/>
           </w:p>
         </w:tc>
         <w:tc>
@@ -607,12 +817,14 @@
                 <w:highlight w:val="yellow"/>
               </w:rPr>
             </w:pPr>
+            <w:proofErr w:type="spellStart"/>
             <w:r>
               <w:rPr>
                 <w:highlight w:val="yellow"/>
               </w:rPr>
               <w:t>Abstract</w:t>
             </w:r>
+            <w:proofErr w:type="spellEnd"/>
           </w:p>
         </w:tc>
       </w:tr>
@@ -632,11 +844,33 @@
             <w:tcW w:w="2207" w:type="dxa"/>
           </w:tcPr>
           <w:p>
+            <w:proofErr w:type="spellStart"/>
             <w:r>
               <w:rPr>
                 <w:highlight w:val="cyan"/>
               </w:rPr>
-              <w:t>Author Keywords -</w:t>
+              <w:t>Author</w:t>
+            </w:r>
+            <w:proofErr w:type="spellEnd"/>
+            <w:r>
+              <w:rPr>
+                <w:highlight w:val="cyan"/>
+              </w:rPr>
+              <w:t xml:space="preserve"> </w:t>
+            </w:r>
+            <w:proofErr w:type="spellStart"/>
+            <w:r>
+              <w:rPr>
+                <w:highlight w:val="cyan"/>
+              </w:rPr>
+              <w:t>Keywords</w:t>
+            </w:r>
+            <w:proofErr w:type="spellEnd"/>
+            <w:r>
+              <w:rPr>
+                <w:highlight w:val="cyan"/>
+              </w:rPr>
+              <w:t xml:space="preserve"> -</w:t>
             </w:r>
           </w:p>
         </w:tc>
@@ -650,25 +884,43 @@
                 <w:highlight w:val="yellow"/>
               </w:rPr>
             </w:pPr>
+            <w:proofErr w:type="spellStart"/>
             <w:r>
               <w:rPr>
                 <w:highlight w:val="yellow"/>
               </w:rPr>
               <w:t>keywords</w:t>
             </w:r>
-          </w:p>
-        </w:tc>
-        <w:tc>
-          <w:tcPr>
-            <w:tcW w:w="2207" w:type="dxa"/>
-          </w:tcPr>
-          <w:p>
+            <w:proofErr w:type="spellEnd"/>
+          </w:p>
+        </w:tc>
+        <w:tc>
+          <w:tcPr>
+            <w:tcW w:w="2207" w:type="dxa"/>
+          </w:tcPr>
+          <w:p>
+            <w:proofErr w:type="spellStart"/>
             <w:r>
               <w:rPr>
                 <w:highlight w:val="cyan"/>
               </w:rPr>
-              <w:t>Author Keywords</w:t>
-            </w:r>
+              <w:t>Author</w:t>
+            </w:r>
+            <w:proofErr w:type="spellEnd"/>
+            <w:r>
+              <w:rPr>
+                <w:highlight w:val="cyan"/>
+              </w:rPr>
+              <w:t xml:space="preserve"> </w:t>
+            </w:r>
+            <w:proofErr w:type="spellStart"/>
+            <w:r>
+              <w:rPr>
+                <w:highlight w:val="cyan"/>
+              </w:rPr>
+              <w:t>Keywords</w:t>
+            </w:r>
+            <w:proofErr w:type="spellEnd"/>
           </w:p>
         </w:tc>
       </w:tr>
@@ -691,9 +943,192 @@
       </w:r>
     </w:p>
     <w:p>
-      <w:r>
-        <w:t>Document Title,Authors,Author Affiliations,Publication Title,Date Added To Xplore,Publication Year,Volume,Issue,Start Page,End Page,Abstract,ISSN,ISBNs,DOI,Funding Information,PDF Link,Author Keywords,IEEE Terms,Mesh_Terms,Article Citation Count,Patent Citation Count,Reference Count,License,Online Date,Issue Date,Meeting Date,Publisher,Document Identifier</w:t>
-      </w:r>
+      <w:proofErr w:type="spellStart"/>
+      <w:r>
+        <w:t>Document</w:t>
+      </w:r>
+      <w:proofErr w:type="spellEnd"/>
+      <w:r>
+        <w:t xml:space="preserve"> </w:t>
+      </w:r>
+      <w:proofErr w:type="spellStart"/>
+      <w:proofErr w:type="gramStart"/>
+      <w:r>
+        <w:t>Title,Authors</w:t>
+      </w:r>
+      <w:proofErr w:type="gramEnd"/>
+      <w:r>
+        <w:t>,Author</w:t>
+      </w:r>
+      <w:proofErr w:type="spellEnd"/>
+      <w:r>
+        <w:t xml:space="preserve"> </w:t>
+      </w:r>
+      <w:proofErr w:type="spellStart"/>
+      <w:r>
+        <w:t>Affiliations,Publication</w:t>
+      </w:r>
+      <w:proofErr w:type="spellEnd"/>
+      <w:r>
+        <w:t xml:space="preserve"> </w:t>
+      </w:r>
+      <w:proofErr w:type="spellStart"/>
+      <w:r>
+        <w:t>Title,Date</w:t>
+      </w:r>
+      <w:proofErr w:type="spellEnd"/>
+      <w:r>
+        <w:t xml:space="preserve"> </w:t>
+      </w:r>
+      <w:proofErr w:type="spellStart"/>
+      <w:r>
+        <w:t>Added</w:t>
+      </w:r>
+      <w:proofErr w:type="spellEnd"/>
+      <w:r>
+        <w:t xml:space="preserve"> </w:t>
+      </w:r>
+      <w:proofErr w:type="spellStart"/>
+      <w:r>
+        <w:t>To</w:t>
+      </w:r>
+      <w:proofErr w:type="spellEnd"/>
+      <w:r>
+        <w:t xml:space="preserve"> </w:t>
+      </w:r>
+      <w:proofErr w:type="spellStart"/>
+      <w:r>
+        <w:t>Xplore,Publication</w:t>
+      </w:r>
+      <w:proofErr w:type="spellEnd"/>
+      <w:r>
+        <w:t xml:space="preserve"> </w:t>
+      </w:r>
+      <w:proofErr w:type="spellStart"/>
+      <w:r>
+        <w:t>Year,Volume,Issue,Start</w:t>
+      </w:r>
+      <w:proofErr w:type="spellEnd"/>
+      <w:r>
+        <w:t xml:space="preserve"> </w:t>
+      </w:r>
+      <w:proofErr w:type="spellStart"/>
+      <w:r>
+        <w:t>Page,End</w:t>
+      </w:r>
+      <w:proofErr w:type="spellEnd"/>
+      <w:r>
+        <w:t xml:space="preserve"> </w:t>
+      </w:r>
+      <w:proofErr w:type="spellStart"/>
+      <w:r>
+        <w:t>Page,Abstract,ISSN,ISBNs,DOI,Funding</w:t>
+      </w:r>
+      <w:proofErr w:type="spellEnd"/>
+      <w:r>
+        <w:t xml:space="preserve"> </w:t>
+      </w:r>
+      <w:proofErr w:type="spellStart"/>
+      <w:r>
+        <w:t>Information,PDF</w:t>
+      </w:r>
+      <w:proofErr w:type="spellEnd"/>
+      <w:r>
+        <w:t xml:space="preserve"> </w:t>
+      </w:r>
+      <w:proofErr w:type="spellStart"/>
+      <w:r>
+        <w:t>Link,Author</w:t>
+      </w:r>
+      <w:proofErr w:type="spellEnd"/>
+      <w:r>
+        <w:t xml:space="preserve"> </w:t>
+      </w:r>
+      <w:proofErr w:type="spellStart"/>
+      <w:r>
+        <w:t>Keywords,IEEE</w:t>
+      </w:r>
+      <w:proofErr w:type="spellEnd"/>
+      <w:r>
+        <w:t xml:space="preserve"> </w:t>
+      </w:r>
+      <w:proofErr w:type="spellStart"/>
+      <w:r>
+        <w:t>Terms,Mesh_Terms,Article</w:t>
+      </w:r>
+      <w:proofErr w:type="spellEnd"/>
+      <w:r>
+        <w:t xml:space="preserve"> </w:t>
+      </w:r>
+      <w:proofErr w:type="spellStart"/>
+      <w:r>
+        <w:t>Citation</w:t>
+      </w:r>
+      <w:proofErr w:type="spellEnd"/>
+      <w:r>
+        <w:t xml:space="preserve"> </w:t>
+      </w:r>
+      <w:proofErr w:type="spellStart"/>
+      <w:r>
+        <w:t>Count,Patent</w:t>
+      </w:r>
+      <w:proofErr w:type="spellEnd"/>
+      <w:r>
+        <w:t xml:space="preserve"> </w:t>
+      </w:r>
+      <w:proofErr w:type="spellStart"/>
+      <w:r>
+        <w:t>Citation</w:t>
+      </w:r>
+      <w:proofErr w:type="spellEnd"/>
+      <w:r>
+        <w:t xml:space="preserve"> </w:t>
+      </w:r>
+      <w:proofErr w:type="spellStart"/>
+      <w:r>
+        <w:t>Count,Reference</w:t>
+      </w:r>
+      <w:proofErr w:type="spellEnd"/>
+      <w:r>
+        <w:t xml:space="preserve"> </w:t>
+      </w:r>
+      <w:proofErr w:type="spellStart"/>
+      <w:r>
+        <w:t>Count,License,Online</w:t>
+      </w:r>
+      <w:proofErr w:type="spellEnd"/>
+      <w:r>
+        <w:t xml:space="preserve"> </w:t>
+      </w:r>
+      <w:proofErr w:type="spellStart"/>
+      <w:r>
+        <w:t>Date,Issue</w:t>
+      </w:r>
+      <w:proofErr w:type="spellEnd"/>
+      <w:r>
+        <w:t xml:space="preserve"> </w:t>
+      </w:r>
+      <w:proofErr w:type="spellStart"/>
+      <w:r>
+        <w:t>Date,Meeting</w:t>
+      </w:r>
+      <w:proofErr w:type="spellEnd"/>
+      <w:r>
+        <w:t xml:space="preserve"> </w:t>
+      </w:r>
+      <w:proofErr w:type="spellStart"/>
+      <w:r>
+        <w:t>Date,Publisher,Document</w:t>
+      </w:r>
+      <w:proofErr w:type="spellEnd"/>
+      <w:r>
+        <w:t xml:space="preserve"> </w:t>
+      </w:r>
+      <w:proofErr w:type="spellStart"/>
+      <w:r>
+        <w:t>Identifier</w:t>
+      </w:r>
+      <w:proofErr w:type="spellEnd"/>
     </w:p>
     <w:p/>
     <w:p>
@@ -704,19 +1139,36 @@
           <w:u w:val="single"/>
         </w:rPr>
       </w:pPr>
+      <w:proofErr w:type="spellStart"/>
       <w:r>
         <w:rPr>
           <w:b/>
           <w:bCs/>
         </w:rPr>
-        <w:t>ScienceDirect:</w:t>
-      </w:r>
+        <w:t>ScienceDirect</w:t>
+      </w:r>
+      <w:proofErr w:type="spellEnd"/>
       <w:r>
         <w:rPr>
           <w:b/>
           <w:bCs/>
         </w:rPr>
-        <w:t xml:space="preserve"> (En </w:t>
+        <w:t>:</w:t>
+      </w:r>
+      <w:r>
+        <w:rPr>
+          <w:b/>
+          <w:bCs/>
+        </w:rPr>
+        <w:t xml:space="preserve"> (</w:t>
+      </w:r>
+      <w:proofErr w:type="gramStart"/>
+      <w:r>
+        <w:rPr>
+          <w:b/>
+          <w:bCs/>
+        </w:rPr>
+        <w:t xml:space="preserve">En </w:t>
       </w:r>
       <w:r>
         <w:rPr>
@@ -732,6 +1184,7 @@
         </w:rPr>
         <w:t xml:space="preserve"> algunos salen con </w:t>
       </w:r>
+      <w:proofErr w:type="spellStart"/>
       <w:r>
         <w:rPr>
           <w:b/>
@@ -739,6 +1192,7 @@
         </w:rPr>
         <w:t>incollection</w:t>
       </w:r>
+      <w:proofErr w:type="spellEnd"/>
       <w:r>
         <w:rPr>
           <w:b/>
@@ -746,10 +1200,16 @@
         </w:rPr>
         <w:t>, entonces que es?</w:t>
       </w:r>
+      <w:proofErr w:type="gramEnd"/>
     </w:p>
     <w:p>
-      <w:r>
-        <w:t>ENTRYTYPE,ID,abstract,address,author,booktitle,doi,edition,editor,isbn,issn,journal,keywords,number,pages,publisher,title,url,volume,year,note,series</w:t>
+      <w:proofErr w:type="gramStart"/>
+      <w:r>
+        <w:t>ENTRYTYPE,ID</w:t>
+      </w:r>
+      <w:proofErr w:type="gramEnd"/>
+      <w:r>
+        <w:t>,abstract,address,author,booktitle,doi,edition,editor,isbn,issn,journal,keywords,number,pages,publisher,title,url,volume,year,note,series</w:t>
       </w:r>
     </w:p>
     <w:p/>
@@ -760,17 +1220,378 @@
           <w:bCs/>
         </w:rPr>
       </w:pPr>
+      <w:proofErr w:type="spellStart"/>
       <w:r>
         <w:rPr>
           <w:b/>
           <w:bCs/>
         </w:rPr>
-        <w:t>Scopus:</w:t>
+        <w:t>Scopus</w:t>
+      </w:r>
+      <w:proofErr w:type="spellEnd"/>
+      <w:r>
+        <w:rPr>
+          <w:b/>
+          <w:bCs/>
+        </w:rPr>
+        <w:t>:</w:t>
       </w:r>
     </w:p>
     <w:p>
       <w:r>
-        <w:t>"Authors","Author full names","Author(s) ID","Title","Year","Source title","Volume","Issue","Art. No.","Page start","Page end","Page count","Cited by","DOI","Link","Affiliations","Authors with affiliations","Abstract","Author Keywords","Index Keywords","Funding Details","Funding Texts","Correspondence Address","Editors","Publisher","ISSN","ISBN","CODEN","PubMed ID","Language of Original Document","Abbreviated Source Title","Document Type","Publication Stage","Open Access","Source","EID"</w:t>
+        <w:t>"</w:t>
+      </w:r>
+      <w:proofErr w:type="spellStart"/>
+      <w:r>
+        <w:t>Authors</w:t>
+      </w:r>
+      <w:proofErr w:type="spellEnd"/>
+      <w:r>
+        <w:t>","</w:t>
+      </w:r>
+      <w:proofErr w:type="spellStart"/>
+      <w:r>
+        <w:t>Author</w:t>
+      </w:r>
+      <w:proofErr w:type="spellEnd"/>
+      <w:r>
+        <w:t xml:space="preserve"> full </w:t>
+      </w:r>
+      <w:proofErr w:type="spellStart"/>
+      <w:r>
+        <w:t>names</w:t>
+      </w:r>
+      <w:proofErr w:type="spellEnd"/>
+      <w:r>
+        <w:t>","</w:t>
+      </w:r>
+      <w:proofErr w:type="spellStart"/>
+      <w:r>
+        <w:t>Author</w:t>
+      </w:r>
+      <w:proofErr w:type="spellEnd"/>
+      <w:r>
+        <w:t>(s) ID","</w:t>
+      </w:r>
+      <w:proofErr w:type="spellStart"/>
+      <w:r>
+        <w:t>Title</w:t>
+      </w:r>
+      <w:proofErr w:type="spellEnd"/>
+      <w:r>
+        <w:t>","</w:t>
+      </w:r>
+      <w:proofErr w:type="spellStart"/>
+      <w:r>
+        <w:t>Year</w:t>
+      </w:r>
+      <w:proofErr w:type="spellEnd"/>
+      <w:r>
+        <w:t>","</w:t>
+      </w:r>
+      <w:proofErr w:type="spellStart"/>
+      <w:r>
+        <w:t>Source</w:t>
+      </w:r>
+      <w:proofErr w:type="spellEnd"/>
+      <w:r>
+        <w:t xml:space="preserve"> </w:t>
+      </w:r>
+      <w:proofErr w:type="spellStart"/>
+      <w:r>
+        <w:t>title</w:t>
+      </w:r>
+      <w:proofErr w:type="spellEnd"/>
+      <w:r>
+        <w:t>","</w:t>
+      </w:r>
+      <w:proofErr w:type="spellStart"/>
+      <w:r>
+        <w:t>Volume</w:t>
+      </w:r>
+      <w:proofErr w:type="spellEnd"/>
+      <w:r>
+        <w:t>","</w:t>
+      </w:r>
+      <w:proofErr w:type="spellStart"/>
+      <w:r>
+        <w:t>Issue</w:t>
+      </w:r>
+      <w:proofErr w:type="spellEnd"/>
+      <w:r>
+        <w:t xml:space="preserve">","Art. </w:t>
+      </w:r>
+      <w:proofErr w:type="spellStart"/>
+      <w:r>
+        <w:t>No.","Page</w:t>
+      </w:r>
+      <w:proofErr w:type="spellEnd"/>
+      <w:r>
+        <w:t xml:space="preserve"> </w:t>
+      </w:r>
+      <w:proofErr w:type="spellStart"/>
+      <w:r>
+        <w:t>start</w:t>
+      </w:r>
+      <w:proofErr w:type="spellEnd"/>
+      <w:r>
+        <w:t xml:space="preserve">","Page </w:t>
+      </w:r>
+      <w:proofErr w:type="spellStart"/>
+      <w:r>
+        <w:t>end</w:t>
+      </w:r>
+      <w:proofErr w:type="spellEnd"/>
+      <w:r>
+        <w:t xml:space="preserve">","Page </w:t>
+      </w:r>
+      <w:proofErr w:type="spellStart"/>
+      <w:r>
+        <w:t>count</w:t>
+      </w:r>
+      <w:proofErr w:type="spellEnd"/>
+      <w:r>
+        <w:t>","</w:t>
+      </w:r>
+      <w:proofErr w:type="spellStart"/>
+      <w:r>
+        <w:t>Cited</w:t>
+      </w:r>
+      <w:proofErr w:type="spellEnd"/>
+      <w:r>
+        <w:t xml:space="preserve"> </w:t>
+      </w:r>
+      <w:proofErr w:type="spellStart"/>
+      <w:r>
+        <w:t>by</w:t>
+      </w:r>
+      <w:proofErr w:type="spellEnd"/>
+      <w:r>
+        <w:t>","DOI","Link","</w:t>
+      </w:r>
+      <w:proofErr w:type="spellStart"/>
+      <w:r>
+        <w:t>Affiliations</w:t>
+      </w:r>
+      <w:proofErr w:type="spellEnd"/>
+      <w:r>
+        <w:t>","</w:t>
+      </w:r>
+      <w:proofErr w:type="spellStart"/>
+      <w:r>
+        <w:t>Authors</w:t>
+      </w:r>
+      <w:proofErr w:type="spellEnd"/>
+      <w:r>
+        <w:t xml:space="preserve"> </w:t>
+      </w:r>
+      <w:proofErr w:type="spellStart"/>
+      <w:r>
+        <w:t>with</w:t>
+      </w:r>
+      <w:proofErr w:type="spellEnd"/>
+      <w:r>
+        <w:t xml:space="preserve"> </w:t>
+      </w:r>
+      <w:proofErr w:type="spellStart"/>
+      <w:r>
+        <w:t>affiliations</w:t>
+      </w:r>
+      <w:proofErr w:type="spellEnd"/>
+      <w:r>
+        <w:t>","</w:t>
+      </w:r>
+      <w:proofErr w:type="spellStart"/>
+      <w:r>
+        <w:t>Abstract</w:t>
+      </w:r>
+      <w:proofErr w:type="spellEnd"/>
+      <w:r>
+        <w:t>","</w:t>
+      </w:r>
+      <w:proofErr w:type="spellStart"/>
+      <w:r>
+        <w:t>Author</w:t>
+      </w:r>
+      <w:proofErr w:type="spellEnd"/>
+      <w:r>
+        <w:t xml:space="preserve"> </w:t>
+      </w:r>
+      <w:proofErr w:type="spellStart"/>
+      <w:r>
+        <w:t>Keywords</w:t>
+      </w:r>
+      <w:proofErr w:type="spellEnd"/>
+      <w:r>
+        <w:t>","</w:t>
+      </w:r>
+      <w:proofErr w:type="spellStart"/>
+      <w:r>
+        <w:t>Index</w:t>
+      </w:r>
+      <w:proofErr w:type="spellEnd"/>
+      <w:r>
+        <w:t xml:space="preserve"> </w:t>
+      </w:r>
+      <w:proofErr w:type="spellStart"/>
+      <w:r>
+        <w:t>Keywords</w:t>
+      </w:r>
+      <w:proofErr w:type="spellEnd"/>
+      <w:r>
+        <w:t>","</w:t>
+      </w:r>
+      <w:proofErr w:type="spellStart"/>
+      <w:r>
+        <w:t>Funding</w:t>
+      </w:r>
+      <w:proofErr w:type="spellEnd"/>
+      <w:r>
+        <w:t xml:space="preserve"> </w:t>
+      </w:r>
+      <w:proofErr w:type="spellStart"/>
+      <w:r>
+        <w:t>Details</w:t>
+      </w:r>
+      <w:proofErr w:type="spellEnd"/>
+      <w:r>
+        <w:t>","</w:t>
+      </w:r>
+      <w:proofErr w:type="spellStart"/>
+      <w:r>
+        <w:t>Funding</w:t>
+      </w:r>
+      <w:proofErr w:type="spellEnd"/>
+      <w:r>
+        <w:t xml:space="preserve"> </w:t>
+      </w:r>
+      <w:proofErr w:type="spellStart"/>
+      <w:r>
+        <w:t>Texts</w:t>
+      </w:r>
+      <w:proofErr w:type="spellEnd"/>
+      <w:r>
+        <w:t>","</w:t>
+      </w:r>
+      <w:proofErr w:type="spellStart"/>
+      <w:r>
+        <w:t>Correspondence</w:t>
+      </w:r>
+      <w:proofErr w:type="spellEnd"/>
+      <w:r>
+        <w:t xml:space="preserve"> </w:t>
+      </w:r>
+      <w:proofErr w:type="spellStart"/>
+      <w:r>
+        <w:t>Address</w:t>
+      </w:r>
+      <w:proofErr w:type="spellEnd"/>
+      <w:r>
+        <w:t>","</w:t>
+      </w:r>
+      <w:proofErr w:type="spellStart"/>
+      <w:r>
+        <w:t>Editors</w:t>
+      </w:r>
+      <w:proofErr w:type="spellEnd"/>
+      <w:r>
+        <w:t>","</w:t>
+      </w:r>
+      <w:proofErr w:type="spellStart"/>
+      <w:r>
+        <w:t>Publisher","ISSN","ISBN","CODEN","PubMed</w:t>
+      </w:r>
+      <w:proofErr w:type="spellEnd"/>
+      <w:r>
+        <w:t xml:space="preserve"> ID","</w:t>
+      </w:r>
+      <w:proofErr w:type="spellStart"/>
+      <w:r>
+        <w:t>Language</w:t>
+      </w:r>
+      <w:proofErr w:type="spellEnd"/>
+      <w:r>
+        <w:t xml:space="preserve"> </w:t>
+      </w:r>
+      <w:proofErr w:type="spellStart"/>
+      <w:r>
+        <w:t>of</w:t>
+      </w:r>
+      <w:proofErr w:type="spellEnd"/>
+      <w:r>
+        <w:t xml:space="preserve"> Original </w:t>
+      </w:r>
+      <w:proofErr w:type="spellStart"/>
+      <w:r>
+        <w:t>Document</w:t>
+      </w:r>
+      <w:proofErr w:type="spellEnd"/>
+      <w:r>
+        <w:t>","</w:t>
+      </w:r>
+      <w:proofErr w:type="spellStart"/>
+      <w:r>
+        <w:t>Abbreviated</w:t>
+      </w:r>
+      <w:proofErr w:type="spellEnd"/>
+      <w:r>
+        <w:t xml:space="preserve"> </w:t>
+      </w:r>
+      <w:proofErr w:type="spellStart"/>
+      <w:r>
+        <w:t>Source</w:t>
+      </w:r>
+      <w:proofErr w:type="spellEnd"/>
+      <w:r>
+        <w:t xml:space="preserve"> </w:t>
+      </w:r>
+      <w:proofErr w:type="spellStart"/>
+      <w:r>
+        <w:t>Title</w:t>
+      </w:r>
+      <w:proofErr w:type="spellEnd"/>
+      <w:r>
+        <w:t>","</w:t>
+      </w:r>
+      <w:proofErr w:type="spellStart"/>
+      <w:r>
+        <w:t>Document</w:t>
+      </w:r>
+      <w:proofErr w:type="spellEnd"/>
+      <w:r>
+        <w:t xml:space="preserve"> </w:t>
+      </w:r>
+      <w:proofErr w:type="spellStart"/>
+      <w:r>
+        <w:t>Type</w:t>
+      </w:r>
+      <w:proofErr w:type="spellEnd"/>
+      <w:r>
+        <w:t>","</w:t>
+      </w:r>
+      <w:proofErr w:type="spellStart"/>
+      <w:r>
+        <w:t>Publication</w:t>
+      </w:r>
+      <w:proofErr w:type="spellEnd"/>
+      <w:r>
+        <w:t xml:space="preserve"> </w:t>
+      </w:r>
+      <w:proofErr w:type="spellStart"/>
+      <w:r>
+        <w:t>Stage</w:t>
+      </w:r>
+      <w:proofErr w:type="spellEnd"/>
+      <w:r>
+        <w:t>","Open Access","</w:t>
+      </w:r>
+      <w:proofErr w:type="spellStart"/>
+      <w:r>
+        <w:t>Source</w:t>
+      </w:r>
+      <w:proofErr w:type="spellEnd"/>
+      <w:r>
+        <w:t>","EID"</w:t>
       </w:r>
     </w:p>
     <w:p/>
@@ -791,17 +1612,41 @@
       </w:r>
     </w:p>
     <w:p>
-      <w:r>
-        <w:t>ENTRYTYPE,ID,abstract,author,doi,eprint,journal,number,pages,title,url,volume,year,note</w:t>
+      <w:proofErr w:type="gramStart"/>
+      <w:r>
+        <w:t>ENTRYTYPE,ID</w:t>
+      </w:r>
+      <w:proofErr w:type="gramEnd"/>
+      <w:r>
+        <w:t>,abstract,author,doi,eprint,journal,number,pages,title,url,volume,year,note</w:t>
       </w:r>
     </w:p>
     <w:p/>
     <w:p>
-      <w:r>
+      <w:pPr>
+        <w:rPr>
+          <w:b/>
+          <w:bCs/>
+        </w:rPr>
+      </w:pPr>
+      <w:r>
+        <w:rPr>
+          <w:b/>
+          <w:bCs/>
+        </w:rPr>
         <w:t>TF:</w:t>
       </w:r>
     </w:p>
-    <w:p/>
+    <w:p>
+      <w:proofErr w:type="gramStart"/>
+      <w:r>
+        <w:t>ENTRYTYPE,ID</w:t>
+      </w:r>
+      <w:proofErr w:type="gramEnd"/>
+      <w:r>
+        <w:t>,abstract,address,author,booktitle,doi,edition,editor,isbn,issn,journal,keywords,number,pages,publisher,title,url,volume,year,note,series</w:t>
+      </w:r>
+    </w:p>
     <w:sectPr>
       <w:pgSz w:w="12240" w:h="15840"/>
       <w:pgMar w:top="1417" w:right="1701" w:bottom="1417" w:left="1701" w:header="708" w:footer="708" w:gutter="0"/>

</xml_diff>

<commit_message>
Cuarto comit del proyecto
</commit_message>
<xml_diff>
--- a/Especccificacionnes para cada base  de datos.docx
+++ b/Especccificacionnes para cada base  de datos.docx
@@ -154,7 +154,6 @@
           </w:tcPr>
           <w:p>
             <w:proofErr w:type="spellStart"/>
-            <w:proofErr w:type="gramStart"/>
             <w:r>
               <w:rPr>
                 <w:highlight w:val="yellow"/>
@@ -163,11 +162,7 @@
             </w:r>
             <w:proofErr w:type="spellEnd"/>
             <w:r>
-              <w:t>(</w:t>
-            </w:r>
-            <w:proofErr w:type="gramEnd"/>
-            <w:r>
-              <w:t>Escoger el primero)</w:t>
+              <w:t>(Escoger el primero)</w:t>
             </w:r>
             <w:r>
               <w:t>;</w:t>
@@ -185,7 +180,6 @@
               </w:rPr>
             </w:pPr>
             <w:proofErr w:type="spellStart"/>
-            <w:proofErr w:type="gramStart"/>
             <w:r>
               <w:rPr>
                 <w:highlight w:val="yellow"/>
@@ -194,11 +188,7 @@
             </w:r>
             <w:proofErr w:type="spellEnd"/>
             <w:r>
-              <w:t>(</w:t>
-            </w:r>
-            <w:proofErr w:type="gramEnd"/>
-            <w:r>
-              <w:t>Escoger el primero)</w:t>
+              <w:t>(Escoger el primero)</w:t>
             </w:r>
             <w:r>
               <w:t xml:space="preserve"> and</w:t>
@@ -216,7 +206,6 @@
               </w:rPr>
             </w:pPr>
             <w:proofErr w:type="spellStart"/>
-            <w:proofErr w:type="gramStart"/>
             <w:r>
               <w:rPr>
                 <w:highlight w:val="yellow"/>
@@ -225,11 +214,7 @@
             </w:r>
             <w:proofErr w:type="spellEnd"/>
             <w:r>
-              <w:t>(</w:t>
-            </w:r>
-            <w:proofErr w:type="gramEnd"/>
-            <w:r>
-              <w:t>Escoger el primero)</w:t>
+              <w:t>(Escoger el primero)</w:t>
             </w:r>
             <w:r>
               <w:t>;</w:t>
@@ -952,13 +937,8 @@
         <w:t xml:space="preserve"> </w:t>
       </w:r>
       <w:proofErr w:type="spellStart"/>
-      <w:proofErr w:type="gramStart"/>
-      <w:r>
-        <w:t>Title,Authors</w:t>
-      </w:r>
-      <w:proofErr w:type="gramEnd"/>
-      <w:r>
-        <w:t>,Author</w:t>
+      <w:r>
+        <w:t>Title,Authors,Author</w:t>
       </w:r>
       <w:proofErr w:type="spellEnd"/>
       <w:r>
@@ -1160,15 +1140,7 @@
           <w:b/>
           <w:bCs/>
         </w:rPr>
-        <w:t xml:space="preserve"> (</w:t>
-      </w:r>
-      <w:proofErr w:type="gramStart"/>
-      <w:r>
-        <w:rPr>
-          <w:b/>
-          <w:bCs/>
-        </w:rPr>
-        <w:t xml:space="preserve">En </w:t>
+        <w:t xml:space="preserve"> (En </w:t>
       </w:r>
       <w:r>
         <w:rPr>
@@ -1200,16 +1172,10 @@
         </w:rPr>
         <w:t>, entonces que es?</w:t>
       </w:r>
-      <w:proofErr w:type="gramEnd"/>
     </w:p>
     <w:p>
-      <w:proofErr w:type="gramStart"/>
-      <w:r>
-        <w:t>ENTRYTYPE,ID</w:t>
-      </w:r>
-      <w:proofErr w:type="gramEnd"/>
-      <w:r>
-        <w:t>,abstract,address,author,booktitle,doi,edition,editor,isbn,issn,journal,keywords,number,pages,publisher,title,url,volume,year,note,series</w:t>
+      <w:r>
+        <w:t>ENTRYTYPE,ID,abstract,address,author,booktitle,doi,edition,editor,isbn,issn,journal,keywords,number,pages,publisher,title,url,volume,year,note,series</w:t>
       </w:r>
     </w:p>
     <w:p/>
@@ -1612,13 +1578,8 @@
       </w:r>
     </w:p>
     <w:p>
-      <w:proofErr w:type="gramStart"/>
-      <w:r>
-        <w:t>ENTRYTYPE,ID</w:t>
-      </w:r>
-      <w:proofErr w:type="gramEnd"/>
-      <w:r>
-        <w:t>,abstract,author,doi,eprint,journal,number,pages,title,url,volume,year,note</w:t>
+      <w:r>
+        <w:t>ENTRYTYPE,ID,abstract,author,doi,eprint,journal,number,pages,title,url,volume,year,note</w:t>
       </w:r>
     </w:p>
     <w:p/>
@@ -1638,13 +1599,8 @@
       </w:r>
     </w:p>
     <w:p>
-      <w:proofErr w:type="gramStart"/>
-      <w:r>
-        <w:t>ENTRYTYPE,ID</w:t>
-      </w:r>
-      <w:proofErr w:type="gramEnd"/>
-      <w:r>
-        <w:t>,abstract,address,author,booktitle,doi,edition,editor,isbn,issn,journal,keywords,number,pages,publisher,title,url,volume,year,note,series</w:t>
+      <w:r>
+        <w:t>ENTRYTYPE,ID,author,doi,eprint,journal,number,pages,publisher,title,url,volume,year,note,editor</w:t>
       </w:r>
     </w:p>
     <w:sectPr>

</xml_diff>